<commit_message>
android development: successfully found device and checked service uuids
</commit_message>
<xml_diff>
--- a/doc/BLE_sensor_pack.docx
+++ b/doc/BLE_sensor_pack.docx
@@ -17,15 +17,20 @@
     </w:p>
     <w:p>
       <w:r>
-        <w:t xml:space="preserve">This project is a portable, Bluetooth enabled sensor pack.  </w:t>
-      </w:r>
-      <w:r>
-        <w:t>It allows you to monitor temperature, humidity, barometric pressure, altitude, UV index, and intensity of visible and infrared (IR) light, all from your Android device.</w:t>
-      </w:r>
-    </w:p>
-    <w:p>
-      <w:r>
-        <w:t>Excited?  Me too.  So here are the project’s goals:</w:t>
+        <w:t>This project is a portable, Bluetooth enabled sensor pack.  It allows you to monitor temperature, humidity, barometric pressure, altitude, UV index, and intensity of visible and infrared (IR) light, all from your Android device.</w:t>
+      </w:r>
+    </w:p>
+    <w:p>
+      <w:r>
+        <w:t xml:space="preserve">Excited?  </w:t>
+      </w:r>
+      <w:proofErr w:type="gramStart"/>
+      <w:r>
+        <w:t>Me too.</w:t>
+      </w:r>
+      <w:proofErr w:type="gramEnd"/>
+      <w:r>
+        <w:t xml:space="preserve">  So here are the project’s goals:</w:t>
       </w:r>
     </w:p>
     <w:p>
@@ -37,10 +42,7 @@
         </w:numPr>
       </w:pPr>
       <w:r>
-        <w:t>To create a portable, Bluetooth ena</w:t>
-      </w:r>
-      <w:r>
-        <w:t>bled pack of useful sensors</w:t>
+        <w:t>To create a portable, Bluetooth enabled pack of useful sensors</w:t>
       </w:r>
     </w:p>
     <w:p>
@@ -88,10 +90,7 @@
         </w:numPr>
       </w:pPr>
       <w:r>
-        <w:t>To make it customizable, with the option to a</w:t>
-      </w:r>
-      <w:r>
-        <w:t>dd different sensors</w:t>
+        <w:t>To make it customizable, with the option to add different sensors</w:t>
       </w:r>
     </w:p>
     <w:p>
@@ -120,14 +119,38 @@
         <w:ind w:left="0"/>
       </w:pPr>
       <w:r>
-        <w:t>To test hardware, wire it up on a breadboard and use Adafruit's example code for nRF8001 breakout board (</w:t>
+        <w:t xml:space="preserve">To test hardware, wire it up on a breadboard and use </w:t>
+      </w:r>
+      <w:proofErr w:type="spellStart"/>
+      <w:r>
+        <w:t>Adafruit's</w:t>
+      </w:r>
+      <w:proofErr w:type="spellEnd"/>
+      <w:r>
+        <w:t xml:space="preserve"> example code for nRF8001 breakout board (</w:t>
       </w:r>
       <w:r>
         <w:rPr>
           <w:b/>
           <w:bCs/>
         </w:rPr>
-        <w:t>include in git repo</w:t>
+        <w:t xml:space="preserve">include in </w:t>
+      </w:r>
+      <w:proofErr w:type="spellStart"/>
+      <w:r>
+        <w:rPr>
+          <w:b/>
+          <w:bCs/>
+        </w:rPr>
+        <w:t>git</w:t>
+      </w:r>
+      <w:proofErr w:type="spellEnd"/>
+      <w:r>
+        <w:rPr>
+          <w:b/>
+          <w:bCs/>
+        </w:rPr>
+        <w:t xml:space="preserve"> repo</w:t>
       </w:r>
       <w:r>
         <w:t>) with Nordic Semiconductor's app (</w:t>
@@ -155,11 +178,21 @@
         <w:ind w:left="0"/>
       </w:pPr>
       <w:r>
-        <w:t>Can change device name in lib/Adafruit_BLE_UART/utility/</w:t>
-      </w:r>
+        <w:t>Can change device name in lib/</w:t>
+      </w:r>
+      <w:proofErr w:type="spellStart"/>
+      <w:r>
+        <w:t>Adafruit_BLE_UART</w:t>
+      </w:r>
+      <w:proofErr w:type="spellEnd"/>
+      <w:r>
+        <w:t>/utility/</w:t>
+      </w:r>
+      <w:proofErr w:type="spellStart"/>
       <w:r>
         <w:t>uart</w:t>
       </w:r>
+      <w:proofErr w:type="spellEnd"/>
       <w:r>
         <w:t>/UART_over_BLE.xml, line 81 (</w:t>
       </w:r>
@@ -180,6 +213,57 @@
       </w:pPr>
       <w:r>
         <w:t>Must also change name in android code.</w:t>
+      </w:r>
+    </w:p>
+    <w:p>
+      <w:pPr>
+        <w:pStyle w:val="ListParagraph"/>
+        <w:ind w:left="0"/>
+      </w:pPr>
+    </w:p>
+    <w:p>
+      <w:pPr>
+        <w:pStyle w:val="ListParagraph"/>
+        <w:ind w:left="0"/>
+      </w:pPr>
+      <w:r>
+        <w:t>To add Arduino library:</w:t>
+      </w:r>
+    </w:p>
+    <w:p>
+      <w:pPr>
+        <w:pStyle w:val="ListParagraph"/>
+        <w:numPr>
+          <w:ilvl w:val="0"/>
+          <w:numId w:val="3"/>
+        </w:numPr>
+      </w:pPr>
+      <w:r>
+        <w:t xml:space="preserve">Sketch </w:t>
+      </w:r>
+      <w:r>
+        <w:sym w:font="Wingdings" w:char="F0E0"/>
+      </w:r>
+      <w:r>
+        <w:t xml:space="preserve"> Import Library… </w:t>
+      </w:r>
+      <w:r>
+        <w:sym w:font="Wingdings" w:char="F0E0"/>
+      </w:r>
+      <w:r>
+        <w:t xml:space="preserve"> Add Library…</w:t>
+      </w:r>
+    </w:p>
+    <w:p>
+      <w:pPr>
+        <w:pStyle w:val="ListParagraph"/>
+        <w:numPr>
+          <w:ilvl w:val="0"/>
+          <w:numId w:val="3"/>
+        </w:numPr>
+      </w:pPr>
+      <w:r>
+        <w:t>Browse to folder containing library files</w:t>
       </w:r>
       <w:bookmarkStart w:id="0" w:name="_GoBack"/>
       <w:bookmarkEnd w:id="0"/>
@@ -198,6 +282,95 @@
 <file path=word/numbering.xml><?xml version="1.0" encoding="utf-8"?>
 <w:numbering xmlns:wpc="http://schemas.microsoft.com/office/word/2010/wordprocessingCanvas" xmlns:mc="http://schemas.openxmlformats.org/markup-compatibility/2006" xmlns:o="urn:schemas-microsoft-com:office:office" xmlns:r="http://schemas.openxmlformats.org/officeDocument/2006/relationships" xmlns:m="http://schemas.openxmlformats.org/officeDocument/2006/math" xmlns:v="urn:schemas-microsoft-com:vml" xmlns:wp14="http://schemas.microsoft.com/office/word/2010/wordprocessingDrawing" xmlns:wp="http://schemas.openxmlformats.org/drawingml/2006/wordprocessingDrawing" xmlns:w10="urn:schemas-microsoft-com:office:word" xmlns:w="http://schemas.openxmlformats.org/wordprocessingml/2006/main" xmlns:w14="http://schemas.microsoft.com/office/word/2010/wordml" xmlns:wpg="http://schemas.microsoft.com/office/word/2010/wordprocessingGroup" xmlns:wpi="http://schemas.microsoft.com/office/word/2010/wordprocessingInk" xmlns:wne="http://schemas.microsoft.com/office/word/2006/wordml" xmlns:wps="http://schemas.microsoft.com/office/word/2010/wordprocessingShape" mc:Ignorable="w14 wp14">
   <w:abstractNum w:abstractNumId="0">
+    <w:nsid w:val="0B781DF1"/>
+    <w:multiLevelType w:val="hybridMultilevel"/>
+    <w:tmpl w:val="0DC82F9E"/>
+    <w:lvl w:ilvl="0" w:tplc="0409000F">
+      <w:start w:val="1"/>
+      <w:numFmt w:val="decimal"/>
+      <w:lvlText w:val="%1."/>
+      <w:lvlJc w:val="left"/>
+      <w:pPr>
+        <w:ind w:left="720" w:hanging="360"/>
+      </w:pPr>
+      <w:rPr>
+        <w:rFonts w:hint="default"/>
+      </w:rPr>
+    </w:lvl>
+    <w:lvl w:ilvl="1" w:tplc="04090019" w:tentative="1">
+      <w:start w:val="1"/>
+      <w:numFmt w:val="lowerLetter"/>
+      <w:lvlText w:val="%2."/>
+      <w:lvlJc w:val="left"/>
+      <w:pPr>
+        <w:ind w:left="1440" w:hanging="360"/>
+      </w:pPr>
+    </w:lvl>
+    <w:lvl w:ilvl="2" w:tplc="0409001B" w:tentative="1">
+      <w:start w:val="1"/>
+      <w:numFmt w:val="lowerRoman"/>
+      <w:lvlText w:val="%3."/>
+      <w:lvlJc w:val="right"/>
+      <w:pPr>
+        <w:ind w:left="2160" w:hanging="180"/>
+      </w:pPr>
+    </w:lvl>
+    <w:lvl w:ilvl="3" w:tplc="0409000F" w:tentative="1">
+      <w:start w:val="1"/>
+      <w:numFmt w:val="decimal"/>
+      <w:lvlText w:val="%4."/>
+      <w:lvlJc w:val="left"/>
+      <w:pPr>
+        <w:ind w:left="2880" w:hanging="360"/>
+      </w:pPr>
+    </w:lvl>
+    <w:lvl w:ilvl="4" w:tplc="04090019" w:tentative="1">
+      <w:start w:val="1"/>
+      <w:numFmt w:val="lowerLetter"/>
+      <w:lvlText w:val="%5."/>
+      <w:lvlJc w:val="left"/>
+      <w:pPr>
+        <w:ind w:left="3600" w:hanging="360"/>
+      </w:pPr>
+    </w:lvl>
+    <w:lvl w:ilvl="5" w:tplc="0409001B" w:tentative="1">
+      <w:start w:val="1"/>
+      <w:numFmt w:val="lowerRoman"/>
+      <w:lvlText w:val="%6."/>
+      <w:lvlJc w:val="right"/>
+      <w:pPr>
+        <w:ind w:left="4320" w:hanging="180"/>
+      </w:pPr>
+    </w:lvl>
+    <w:lvl w:ilvl="6" w:tplc="0409000F" w:tentative="1">
+      <w:start w:val="1"/>
+      <w:numFmt w:val="decimal"/>
+      <w:lvlText w:val="%7."/>
+      <w:lvlJc w:val="left"/>
+      <w:pPr>
+        <w:ind w:left="5040" w:hanging="360"/>
+      </w:pPr>
+    </w:lvl>
+    <w:lvl w:ilvl="7" w:tplc="04090019" w:tentative="1">
+      <w:start w:val="1"/>
+      <w:numFmt w:val="lowerLetter"/>
+      <w:lvlText w:val="%8."/>
+      <w:lvlJc w:val="left"/>
+      <w:pPr>
+        <w:ind w:left="5760" w:hanging="360"/>
+      </w:pPr>
+    </w:lvl>
+    <w:lvl w:ilvl="8" w:tplc="0409001B" w:tentative="1">
+      <w:start w:val="1"/>
+      <w:numFmt w:val="lowerRoman"/>
+      <w:lvlText w:val="%9."/>
+      <w:lvlJc w:val="right"/>
+      <w:pPr>
+        <w:ind w:left="6480" w:hanging="180"/>
+      </w:pPr>
+    </w:lvl>
+  </w:abstractNum>
+  <w:abstractNum w:abstractNumId="1">
     <w:nsid w:val="283F458F"/>
     <w:multiLevelType w:val="multilevel"/>
     <w:tmpl w:val="7458C172"/>
@@ -310,7 +483,7 @@
       </w:rPr>
     </w:lvl>
   </w:abstractNum>
-  <w:abstractNum w:abstractNumId="1">
+  <w:abstractNum w:abstractNumId="2">
     <w:nsid w:val="5D490F88"/>
     <w:multiLevelType w:val="multilevel"/>
     <w:tmpl w:val="0B82EE90"/>
@@ -433,10 +606,13 @@
     </w:lvl>
   </w:abstractNum>
   <w:num w:numId="1">
-    <w:abstractNumId w:val="0"/>
+    <w:abstractNumId w:val="1"/>
   </w:num>
   <w:num w:numId="2">
-    <w:abstractNumId w:val="1"/>
+    <w:abstractNumId w:val="2"/>
+  </w:num>
+  <w:num w:numId="3">
+    <w:abstractNumId w:val="0"/>
   </w:num>
 </w:numbering>
 </file>

</xml_diff>